<commit_message>
Modificaciones Doc Prototipo Interfaz Movil
</commit_message>
<xml_diff>
--- a/Analisis y Diseño/Prototipo de Interfaz Móvil.docx
+++ b/Analisis y Diseño/Prototipo de Interfaz Móvil.docx
@@ -25,7 +25,7 @@
                   <wp:posOffset>3686175</wp:posOffset>
                 </wp:positionH>
                 <wp:positionV relativeFrom="paragraph">
-                  <wp:posOffset>-1021080</wp:posOffset>
+                  <wp:posOffset>-1268730</wp:posOffset>
                 </wp:positionV>
                 <wp:extent cx="3089910" cy="1466215"/>
                 <wp:effectExtent l="0" t="0" r="0" b="0"/>
@@ -153,7 +153,7 @@
           </mc:Choice>
           <mc:Fallback>
             <w:pict>
-              <v:rect id="Rectángulo 3" o:spid="_x0000_s1026" style="position:absolute;margin-left:290.25pt;margin-top:-80.4pt;width:243.3pt;height:115.45pt;z-index:251658752;visibility:visible;mso-wrap-style:square;mso-width-percent:0;mso-height-percent:0;mso-wrap-distance-left:9pt;mso-wrap-distance-top:0;mso-wrap-distance-right:9pt;mso-wrap-distance-bottom:0;mso-position-horizontal:absolute;mso-position-horizontal-relative:text;mso-position-vertical:absolute;mso-position-vertical-relative:text;mso-width-percent:0;mso-height-percent:0;mso-width-relative:page;mso-height-relative:page;v-text-anchor:middle" o:gfxdata="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" filled="f" stroked="f" strokeweight="2pt">
+              <v:rect id="Rectángulo 3" o:spid="_x0000_s1026" style="position:absolute;margin-left:290.25pt;margin-top:-99.9pt;width:243.3pt;height:115.45pt;z-index:251658752;visibility:visible;mso-wrap-style:square;mso-width-percent:0;mso-height-percent:0;mso-wrap-distance-left:9pt;mso-wrap-distance-top:0;mso-wrap-distance-right:9pt;mso-wrap-distance-bottom:0;mso-position-horizontal:absolute;mso-position-horizontal-relative:text;mso-position-vertical:absolute;mso-position-vertical-relative:text;mso-width-percent:0;mso-height-percent:0;mso-width-relative:page;mso-height-relative:page;v-text-anchor:middle" o:gfxdata="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" filled="f" stroked="f" strokeweight="2pt">
                 <v:path arrowok="t"/>
                 <v:textbox>
                   <w:txbxContent>
@@ -312,7 +312,7 @@
       <w:pPr>
         <w:pStyle w:val="Sinespaciado"/>
         <w:rPr>
-          <w:rFonts w:ascii="Cambria" w:hAnsi="Cambria"/>
+          <w:rFonts w:cs="Calibri"/>
           <w:sz w:val="72"/>
           <w:szCs w:val="72"/>
         </w:rPr>
@@ -466,16 +466,6 @@
           </mc:Fallback>
         </mc:AlternateContent>
       </w:r>
-    </w:p>
-    <w:p>
-      <w:pPr>
-        <w:pStyle w:val="Sinespaciado"/>
-        <w:rPr>
-          <w:rFonts w:cs="Calibri"/>
-          <w:sz w:val="72"/>
-          <w:szCs w:val="72"/>
-        </w:rPr>
-      </w:pPr>
       <w:r>
         <w:rPr>
           <w:rFonts w:cs="Calibri"/>
@@ -750,7 +740,7 @@
                                     </pic:cNvPicPr>
                                   </pic:nvPicPr>
                                   <pic:blipFill>
-                                    <a:blip r:embed="rId10">
+                                    <a:blip r:embed="rId11">
                                       <a:extLst>
                                         <a:ext uri="{28A0092B-C50C-407E-A947-70E740481C1C}">
                                           <a14:useLocalDpi xmlns:a14="http://schemas.microsoft.com/office/drawing/2010/main" val="0"/>
@@ -805,7 +795,80 @@
         <mc:AlternateContent>
           <mc:Choice Requires="wps">
             <w:drawing>
-              <wp:anchor distT="0" distB="0" distL="114300" distR="114300" simplePos="0" relativeHeight="251656704" behindDoc="0" locked="0" layoutInCell="1" allowOverlap="1">
+              <wp:anchor distT="0" distB="0" distL="114300" distR="114300" simplePos="0" relativeHeight="251653632" behindDoc="1" locked="0" layoutInCell="1" allowOverlap="1" wp14:anchorId="3D3021A6" wp14:editId="7A87C0CE">
+                <wp:simplePos x="0" y="0"/>
+                <wp:positionH relativeFrom="margin">
+                  <wp:posOffset>4006215</wp:posOffset>
+                </wp:positionH>
+                <wp:positionV relativeFrom="margin">
+                  <wp:posOffset>-1179830</wp:posOffset>
+                </wp:positionV>
+                <wp:extent cx="2480945" cy="10949305"/>
+                <wp:effectExtent l="0" t="0" r="14605" b="23495"/>
+                <wp:wrapSquare wrapText="bothSides"/>
+                <wp:docPr id="6" name="Rectangle 17"/>
+                <wp:cNvGraphicFramePr>
+                  <a:graphicFrameLocks xmlns:a="http://schemas.openxmlformats.org/drawingml/2006/main"/>
+                </wp:cNvGraphicFramePr>
+                <a:graphic xmlns:a="http://schemas.openxmlformats.org/drawingml/2006/main">
+                  <a:graphicData uri="http://schemas.microsoft.com/office/word/2010/wordprocessingShape">
+                    <wps:wsp>
+                      <wps:cNvSpPr>
+                        <a:spLocks noChangeArrowheads="1"/>
+                      </wps:cNvSpPr>
+                      <wps:spPr bwMode="auto">
+                        <a:xfrm>
+                          <a:off x="0" y="0"/>
+                          <a:ext cx="2480945" cy="10949305"/>
+                        </a:xfrm>
+                        <a:prstGeom prst="rect">
+                          <a:avLst/>
+                        </a:prstGeom>
+                        <a:solidFill>
+                          <a:srgbClr val="92D050"/>
+                        </a:solidFill>
+                        <a:ln w="9525">
+                          <a:solidFill>
+                            <a:srgbClr val="FFC000"/>
+                          </a:solidFill>
+                          <a:miter lim="800000"/>
+                          <a:headEnd/>
+                          <a:tailEnd/>
+                        </a:ln>
+                      </wps:spPr>
+                      <wps:bodyPr rot="0" vert="horz" wrap="square" lIns="91440" tIns="45720" rIns="91440" bIns="45720" anchor="t" anchorCtr="0" upright="1">
+                        <a:noAutofit/>
+                      </wps:bodyPr>
+                    </wps:wsp>
+                  </a:graphicData>
+                </a:graphic>
+                <wp14:sizeRelH relativeFrom="page">
+                  <wp14:pctWidth>0</wp14:pctWidth>
+                </wp14:sizeRelH>
+                <wp14:sizeRelV relativeFrom="page">
+                  <wp14:pctHeight>0</wp14:pctHeight>
+                </wp14:sizeRelV>
+              </wp:anchor>
+            </w:drawing>
+          </mc:Choice>
+          <mc:Fallback>
+            <w:pict>
+              <v:rect w14:anchorId="43DA7CFC" id="Rectangle 17" o:spid="_x0000_s1026" style="position:absolute;margin-left:315.45pt;margin-top:-92.9pt;width:195.35pt;height:862.15pt;z-index:-251662848;visibility:visible;mso-wrap-style:square;mso-width-percent:0;mso-height-percent:0;mso-wrap-distance-left:9pt;mso-wrap-distance-top:0;mso-wrap-distance-right:9pt;mso-wrap-distance-bottom:0;mso-position-horizontal:absolute;mso-position-horizontal-relative:margin;mso-position-vertical:absolute;mso-position-vertical-relative:margin;mso-width-percent:0;mso-height-percent:0;mso-width-relative:page;mso-height-relative:page;v-text-anchor:top" o:gfxdata="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" fillcolor="#92d050" strokecolor="#ffc000">
+                <w10:wrap type="square" anchorx="margin" anchory="margin"/>
+              </v:rect>
+            </w:pict>
+          </mc:Fallback>
+        </mc:AlternateContent>
+      </w:r>
+      <w:r>
+        <w:rPr>
+          <w:noProof/>
+          <w:lang w:eastAsia="es-AR"/>
+        </w:rPr>
+        <mc:AlternateContent>
+          <mc:Choice Requires="wps">
+            <w:drawing>
+              <wp:anchor distT="0" distB="0" distL="114300" distR="114300" simplePos="0" relativeHeight="251656704" behindDoc="0" locked="0" layoutInCell="1" allowOverlap="1" wp14:anchorId="2B977070" wp14:editId="6BC14FD4">
                 <wp:simplePos x="0" y="0"/>
                 <wp:positionH relativeFrom="margin">
                   <wp:posOffset>3577590</wp:posOffset>
@@ -943,79 +1006,6 @@
       <w:pPr>
         <w:pStyle w:val="PSI-Comentario"/>
       </w:pPr>
-      <w:r>
-        <w:rPr>
-          <w:noProof/>
-          <w:lang w:eastAsia="es-AR"/>
-        </w:rPr>
-        <mc:AlternateContent>
-          <mc:Choice Requires="wps">
-            <w:drawing>
-              <wp:anchor distT="0" distB="0" distL="114300" distR="114300" simplePos="0" relativeHeight="251653632" behindDoc="1" locked="0" layoutInCell="1" allowOverlap="1">
-                <wp:simplePos x="0" y="0"/>
-                <wp:positionH relativeFrom="margin">
-                  <wp:posOffset>4009390</wp:posOffset>
-                </wp:positionH>
-                <wp:positionV relativeFrom="margin">
-                  <wp:posOffset>-968375</wp:posOffset>
-                </wp:positionV>
-                <wp:extent cx="2480945" cy="10730230"/>
-                <wp:effectExtent l="12700" t="6350" r="11430" b="7620"/>
-                <wp:wrapSquare wrapText="bothSides"/>
-                <wp:docPr id="6" name="Rectangle 17"/>
-                <wp:cNvGraphicFramePr>
-                  <a:graphicFrameLocks xmlns:a="http://schemas.openxmlformats.org/drawingml/2006/main"/>
-                </wp:cNvGraphicFramePr>
-                <a:graphic xmlns:a="http://schemas.openxmlformats.org/drawingml/2006/main">
-                  <a:graphicData uri="http://schemas.microsoft.com/office/word/2010/wordprocessingShape">
-                    <wps:wsp>
-                      <wps:cNvSpPr>
-                        <a:spLocks noChangeArrowheads="1"/>
-                      </wps:cNvSpPr>
-                      <wps:spPr bwMode="auto">
-                        <a:xfrm>
-                          <a:off x="0" y="0"/>
-                          <a:ext cx="2480945" cy="10730230"/>
-                        </a:xfrm>
-                        <a:prstGeom prst="rect">
-                          <a:avLst/>
-                        </a:prstGeom>
-                        <a:solidFill>
-                          <a:srgbClr val="92D050"/>
-                        </a:solidFill>
-                        <a:ln w="9525">
-                          <a:solidFill>
-                            <a:srgbClr val="FFC000"/>
-                          </a:solidFill>
-                          <a:miter lim="800000"/>
-                          <a:headEnd/>
-                          <a:tailEnd/>
-                        </a:ln>
-                      </wps:spPr>
-                      <wps:bodyPr rot="0" vert="horz" wrap="square" lIns="91440" tIns="45720" rIns="91440" bIns="45720" anchor="t" anchorCtr="0" upright="1">
-                        <a:noAutofit/>
-                      </wps:bodyPr>
-                    </wps:wsp>
-                  </a:graphicData>
-                </a:graphic>
-                <wp14:sizeRelH relativeFrom="page">
-                  <wp14:pctWidth>0</wp14:pctWidth>
-                </wp14:sizeRelH>
-                <wp14:sizeRelV relativeFrom="page">
-                  <wp14:pctHeight>0</wp14:pctHeight>
-                </wp14:sizeRelV>
-              </wp:anchor>
-            </w:drawing>
-          </mc:Choice>
-          <mc:Fallback>
-            <w:pict>
-              <v:rect w14:anchorId="21C7D9D4" id="Rectangle 17" o:spid="_x0000_s1026" style="position:absolute;margin-left:315.7pt;margin-top:-76.25pt;width:195.35pt;height:844.9pt;z-index:-251662848;visibility:visible;mso-wrap-style:square;mso-width-percent:0;mso-height-percent:0;mso-wrap-distance-left:9pt;mso-wrap-distance-top:0;mso-wrap-distance-right:9pt;mso-wrap-distance-bottom:0;mso-position-horizontal:absolute;mso-position-horizontal-relative:margin;mso-position-vertical:absolute;mso-position-vertical-relative:margin;mso-width-percent:0;mso-height-percent:0;mso-width-relative:page;mso-height-relative:page;v-text-anchor:top" o:gfxdata="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" fillcolor="#92d050" strokecolor="#ffc000">
-                <w10:wrap type="square" anchorx="margin" anchory="margin"/>
-              </v:rect>
-            </w:pict>
-          </mc:Fallback>
-        </mc:AlternateContent>
-      </w:r>
     </w:p>
     <w:p/>
     <w:p>
@@ -1026,11 +1016,6 @@
         <w:br w:type="page"/>
       </w:r>
     </w:p>
-    <w:p>
-      <w:pPr>
-        <w:ind w:left="0" w:firstLine="0"/>
-      </w:pPr>
-    </w:p>
     <w:sdt>
       <w:sdtPr>
         <w:rPr>
@@ -1038,6 +1023,8 @@
           <w:b w:val="0"/>
           <w:bCs w:val="0"/>
           <w:color w:val="auto"/>
+          <w:sz w:val="22"/>
+          <w:szCs w:val="22"/>
         </w:rPr>
         <w:id w:val="7740032"/>
         <w:docPartObj>
@@ -1045,12 +1032,7 @@
           <w:docPartUnique/>
         </w:docPartObj>
       </w:sdtPr>
-      <w:sdtEndPr>
-        <w:rPr>
-          <w:sz w:val="22"/>
-          <w:szCs w:val="22"/>
-        </w:rPr>
-      </w:sdtEndPr>
+      <w:sdtEndPr/>
       <w:sdtContent>
         <w:p>
           <w:pPr>
@@ -1065,7 +1047,16 @@
               <w:rFonts w:asciiTheme="minorHAnsi" w:hAnsiTheme="minorHAnsi" w:cstheme="minorHAnsi"/>
               <w:color w:val="auto"/>
             </w:rPr>
-            <w:t>Tabla de contenido</w:t>
+            <w:t>Tabla de conte</w:t>
+          </w:r>
+          <w:bookmarkStart w:id="0" w:name="_GoBack"/>
+          <w:bookmarkEnd w:id="0"/>
+          <w:r>
+            <w:rPr>
+              <w:rFonts w:asciiTheme="minorHAnsi" w:hAnsiTheme="minorHAnsi" w:cstheme="minorHAnsi"/>
+              <w:color w:val="auto"/>
+            </w:rPr>
+            <w:t>nido</w:t>
           </w:r>
         </w:p>
         <w:p>
@@ -1166,7 +1157,7 @@
                 <w:sz w:val="22"/>
                 <w:szCs w:val="22"/>
               </w:rPr>
-              <w:t>5</w:t>
+              <w:t>4</w:t>
             </w:r>
             <w:r>
               <w:rPr>
@@ -1253,7 +1244,7 @@
                 <w:sz w:val="22"/>
                 <w:szCs w:val="22"/>
               </w:rPr>
-              <w:t>5</w:t>
+              <w:t>4</w:t>
             </w:r>
             <w:r>
               <w:rPr>
@@ -1340,7 +1331,7 @@
                 <w:sz w:val="22"/>
                 <w:szCs w:val="22"/>
               </w:rPr>
-              <w:t>5</w:t>
+              <w:t>4</w:t>
             </w:r>
             <w:r>
               <w:rPr>
@@ -1427,7 +1418,7 @@
                 <w:sz w:val="22"/>
                 <w:szCs w:val="22"/>
               </w:rPr>
-              <w:t>5</w:t>
+              <w:t>4</w:t>
             </w:r>
             <w:r>
               <w:rPr>
@@ -1514,7 +1505,7 @@
                 <w:sz w:val="22"/>
                 <w:szCs w:val="22"/>
               </w:rPr>
-              <w:t>5</w:t>
+              <w:t>4</w:t>
             </w:r>
             <w:r>
               <w:rPr>
@@ -1601,7 +1592,7 @@
                 <w:sz w:val="22"/>
                 <w:szCs w:val="22"/>
               </w:rPr>
-              <w:t>7</w:t>
+              <w:t>6</w:t>
             </w:r>
             <w:r>
               <w:rPr>
@@ -1688,7 +1679,7 @@
                 <w:sz w:val="22"/>
                 <w:szCs w:val="22"/>
               </w:rPr>
-              <w:t>7</w:t>
+              <w:t>6</w:t>
             </w:r>
             <w:r>
               <w:rPr>
@@ -1775,7 +1766,7 @@
                 <w:sz w:val="22"/>
                 <w:szCs w:val="22"/>
               </w:rPr>
-              <w:t>7</w:t>
+              <w:t>6</w:t>
             </w:r>
             <w:r>
               <w:rPr>
@@ -1887,7 +1878,7 @@
                 <w:sz w:val="22"/>
                 <w:szCs w:val="22"/>
               </w:rPr>
-              <w:t>8</w:t>
+              <w:t>7</w:t>
             </w:r>
             <w:r>
               <w:rPr>
@@ -1974,7 +1965,7 @@
                 <w:sz w:val="22"/>
                 <w:szCs w:val="22"/>
               </w:rPr>
-              <w:t>9</w:t>
+              <w:t>8</w:t>
             </w:r>
             <w:r>
               <w:rPr>
@@ -2086,7 +2077,7 @@
                 <w:sz w:val="22"/>
                 <w:szCs w:val="22"/>
               </w:rPr>
-              <w:t>10</w:t>
+              <w:t>9</w:t>
             </w:r>
             <w:r>
               <w:rPr>
@@ -2173,7 +2164,7 @@
                 <w:sz w:val="22"/>
                 <w:szCs w:val="22"/>
               </w:rPr>
-              <w:t>11</w:t>
+              <w:t>10</w:t>
             </w:r>
             <w:r>
               <w:rPr>
@@ -2285,7 +2276,7 @@
                 <w:sz w:val="22"/>
                 <w:szCs w:val="22"/>
               </w:rPr>
-              <w:t>11</w:t>
+              <w:t>10</w:t>
             </w:r>
             <w:r>
               <w:rPr>
@@ -2372,7 +2363,7 @@
                 <w:sz w:val="22"/>
                 <w:szCs w:val="22"/>
               </w:rPr>
-              <w:t>12</w:t>
+              <w:t>11</w:t>
             </w:r>
             <w:r>
               <w:rPr>
@@ -2484,7 +2475,7 @@
                 <w:sz w:val="22"/>
                 <w:szCs w:val="22"/>
               </w:rPr>
-              <w:t>13</w:t>
+              <w:t>12</w:t>
             </w:r>
             <w:r>
               <w:rPr>
@@ -2571,7 +2562,7 @@
                 <w:sz w:val="22"/>
                 <w:szCs w:val="22"/>
               </w:rPr>
-              <w:t>14</w:t>
+              <w:t>13</w:t>
             </w:r>
             <w:r>
               <w:rPr>
@@ -2683,7 +2674,7 @@
                 <w:sz w:val="22"/>
                 <w:szCs w:val="22"/>
               </w:rPr>
-              <w:t>14</w:t>
+              <w:t>13</w:t>
             </w:r>
             <w:r>
               <w:rPr>
@@ -2770,7 +2761,7 @@
                 <w:sz w:val="22"/>
                 <w:szCs w:val="22"/>
               </w:rPr>
-              <w:t>15</w:t>
+              <w:t>14</w:t>
             </w:r>
             <w:r>
               <w:rPr>
@@ -2882,7 +2873,7 @@
                 <w:sz w:val="22"/>
                 <w:szCs w:val="22"/>
               </w:rPr>
-              <w:t>16</w:t>
+              <w:t>15</w:t>
             </w:r>
             <w:r>
               <w:rPr>
@@ -2969,7 +2960,7 @@
                 <w:sz w:val="22"/>
                 <w:szCs w:val="22"/>
               </w:rPr>
-              <w:t>17</w:t>
+              <w:t>16</w:t>
             </w:r>
             <w:r>
               <w:rPr>
@@ -3030,8 +3021,6 @@
               </w:rPr>
               <w:t>.</w:t>
             </w:r>
-            <w:bookmarkStart w:id="0" w:name="_GoBack"/>
-            <w:bookmarkEnd w:id="0"/>
             <w:r>
               <w:rPr>
                 <w:noProof/>
@@ -3083,7 +3072,7 @@
                 <w:sz w:val="22"/>
                 <w:szCs w:val="22"/>
               </w:rPr>
-              <w:t>18</w:t>
+              <w:t>17</w:t>
             </w:r>
             <w:r>
               <w:rPr>
@@ -3170,7 +3159,7 @@
                 <w:sz w:val="22"/>
                 <w:szCs w:val="22"/>
               </w:rPr>
-              <w:t>20</w:t>
+              <w:t>19</w:t>
             </w:r>
             <w:r>
               <w:rPr>
@@ -3209,16 +3198,6 @@
         <w:rPr>
           <w:rFonts w:asciiTheme="minorHAnsi" w:hAnsiTheme="minorHAnsi" w:cstheme="minorHAnsi"/>
           <w:color w:val="auto"/>
-          <w:lang w:val="es-AR"/>
-        </w:rPr>
-      </w:pPr>
-    </w:p>
-    <w:p>
-      <w:pPr>
-        <w:pStyle w:val="PSI-Ttulo"/>
-        <w:rPr>
-          <w:rFonts w:asciiTheme="minorHAnsi" w:hAnsiTheme="minorHAnsi" w:cstheme="minorHAnsi"/>
-          <w:color w:val="auto"/>
         </w:rPr>
       </w:pPr>
       <w:r>
@@ -3227,6 +3206,7 @@
           <w:color w:val="auto"/>
           <w:lang w:val="es-AR"/>
         </w:rPr>
+        <w:lastRenderedPageBreak/>
         <w:t>Prototipo de Interfaz</w:t>
       </w:r>
     </w:p>
@@ -3928,7 +3908,7 @@
                           <pic:cNvPicPr/>
                         </pic:nvPicPr>
                         <pic:blipFill>
-                          <a:blip r:embed="rId11" cstate="print">
+                          <a:blip r:embed="rId12" cstate="print">
                             <a:extLst>
                               <a:ext uri="{28A0092B-C50C-407E-A947-70E740481C1C}">
                                 <a14:useLocalDpi xmlns:a14="http://schemas.microsoft.com/office/drawing/2010/main" val="0"/>
@@ -4175,7 +4155,7 @@
                           <pic:cNvPicPr/>
                         </pic:nvPicPr>
                         <pic:blipFill rotWithShape="1">
-                          <a:blip r:embed="rId12"/>
+                          <a:blip r:embed="rId13"/>
                           <a:srcRect l="52918" t="69967" r="44343" b="26381"/>
                           <a:stretch/>
                         </pic:blipFill>
@@ -4399,7 +4379,7 @@
                           <pic:cNvPicPr/>
                         </pic:nvPicPr>
                         <pic:blipFill rotWithShape="1">
-                          <a:blip r:embed="rId12"/>
+                          <a:blip r:embed="rId13"/>
                           <a:srcRect l="55562" t="59191" r="41476" b="36500"/>
                           <a:stretch/>
                         </pic:blipFill>
@@ -4632,7 +4612,7 @@
                           <pic:cNvPicPr/>
                         </pic:nvPicPr>
                         <pic:blipFill rotWithShape="1">
-                          <a:blip r:embed="rId13"/>
+                          <a:blip r:embed="rId14"/>
                           <a:srcRect l="2130" t="11226" r="95056" b="86188"/>
                           <a:stretch/>
                         </pic:blipFill>
@@ -4840,7 +4820,7 @@
                           <pic:cNvPicPr/>
                         </pic:nvPicPr>
                         <pic:blipFill rotWithShape="1">
-                          <a:blip r:embed="rId14"/>
+                          <a:blip r:embed="rId15"/>
                           <a:srcRect l="43473" t="89370" r="44709" b="7102"/>
                           <a:stretch/>
                         </pic:blipFill>
@@ -5087,7 +5067,7 @@
                           <pic:cNvPicPr/>
                         </pic:nvPicPr>
                         <pic:blipFill rotWithShape="1">
-                          <a:blip r:embed="rId15"/>
+                          <a:blip r:embed="rId16"/>
                           <a:srcRect l="1452" t="32524" r="95639" b="64890"/>
                           <a:stretch/>
                         </pic:blipFill>
@@ -5320,7 +5300,7 @@
                           <pic:cNvPicPr/>
                         </pic:nvPicPr>
                         <pic:blipFill rotWithShape="1">
-                          <a:blip r:embed="rId15"/>
+                          <a:blip r:embed="rId16"/>
                           <a:srcRect l="1456" t="19294" r="95995" b="77307"/>
                           <a:stretch/>
                         </pic:blipFill>
@@ -5462,7 +5442,6 @@
                 <w:rFonts w:asciiTheme="minorHAnsi" w:hAnsiTheme="minorHAnsi" w:cstheme="minorHAnsi"/>
                 <w:lang w:val="es-AR"/>
               </w:rPr>
-              <w:lastRenderedPageBreak/>
               <w:t>Representación</w:t>
             </w:r>
           </w:p>
@@ -5556,7 +5535,7 @@
                           <pic:cNvPicPr/>
                         </pic:nvPicPr>
                         <pic:blipFill>
-                          <a:blip r:embed="rId16">
+                          <a:blip r:embed="rId17">
                             <a:extLst>
                               <a:ext uri="{28A0092B-C50C-407E-A947-70E740481C1C}">
                                 <a14:useLocalDpi xmlns:a14="http://schemas.microsoft.com/office/drawing/2010/main" val="0"/>
@@ -6191,11 +6170,6 @@
     </w:p>
     <w:p>
       <w:pPr>
-        <w:pStyle w:val="PSI-Ttulo1"/>
-      </w:pPr>
-    </w:p>
-    <w:p>
-      <w:pPr>
         <w:pStyle w:val="PSI-Ttulo3"/>
       </w:pPr>
       <w:bookmarkStart w:id="18" w:name="_Toc494757595"/>
@@ -6215,7 +6189,7 @@
       <w:r>
         <w:rPr>
           <w:noProof/>
-          <w:lang w:eastAsia="es-AR"/>
+          <w:lang w:val="es-AR" w:eastAsia="es-AR"/>
         </w:rPr>
         <mc:AlternateContent>
           <mc:Choice Requires="wpg">
@@ -6944,7 +6918,7 @@
       <w:r>
         <w:rPr>
           <w:noProof/>
-          <w:lang w:eastAsia="es-AR"/>
+          <w:lang w:val="es-AR" w:eastAsia="es-AR"/>
         </w:rPr>
         <mc:AlternateContent>
           <mc:Choice Requires="wps">
@@ -7023,7 +6997,7 @@
                                           <pic:cNvPicPr/>
                                         </pic:nvPicPr>
                                         <pic:blipFill>
-                                          <a:blip r:embed="rId17" cstate="print">
+                                          <a:blip r:embed="rId18" cstate="print">
                                             <a:extLst>
                                               <a:ext uri="{28A0092B-C50C-407E-A947-70E740481C1C}">
                                                 <a14:useLocalDpi xmlns:a14="http://schemas.microsoft.com/office/drawing/2010/main" val="0"/>
@@ -7101,7 +7075,7 @@
                                     <pic:cNvPicPr/>
                                   </pic:nvPicPr>
                                   <pic:blipFill>
-                                    <a:blip r:embed="rId17" cstate="print">
+                                    <a:blip r:embed="rId19" cstate="print">
                                       <a:extLst>
                                         <a:ext uri="{28A0092B-C50C-407E-A947-70E740481C1C}">
                                           <a14:useLocalDpi xmlns:a14="http://schemas.microsoft.com/office/drawing/2010/main" val="0"/>
@@ -7139,7 +7113,7 @@
       <w:r>
         <w:rPr>
           <w:noProof/>
-          <w:lang w:eastAsia="es-AR"/>
+          <w:lang w:val="es-AR" w:eastAsia="es-AR"/>
         </w:rPr>
         <mc:AlternateContent>
           <mc:Choice Requires="wps">
@@ -7218,7 +7192,7 @@
                                           <pic:cNvPicPr/>
                                         </pic:nvPicPr>
                                         <pic:blipFill>
-                                          <a:blip r:embed="rId18" cstate="print">
+                                          <a:blip r:embed="rId20" cstate="print">
                                             <a:extLst>
                                               <a:ext uri="{28A0092B-C50C-407E-A947-70E740481C1C}">
                                                 <a14:useLocalDpi xmlns:a14="http://schemas.microsoft.com/office/drawing/2010/main" val="0"/>
@@ -7296,7 +7270,7 @@
                                     <pic:cNvPicPr/>
                                   </pic:nvPicPr>
                                   <pic:blipFill>
-                                    <a:blip r:embed="rId18" cstate="print">
+                                    <a:blip r:embed="rId21" cstate="print">
                                       <a:extLst>
                                         <a:ext uri="{28A0092B-C50C-407E-A947-70E740481C1C}">
                                           <a14:useLocalDpi xmlns:a14="http://schemas.microsoft.com/office/drawing/2010/main" val="0"/>
@@ -7331,6 +7305,10 @@
         </mc:AlternateContent>
       </w:r>
       <w:r>
+        <w:rPr>
+          <w:noProof/>
+          <w:lang w:val="es-AR" w:eastAsia="es-AR"/>
+        </w:rPr>
         <w:drawing>
           <wp:inline distT="0" distB="0" distL="0" distR="0" wp14:anchorId="4D822508" wp14:editId="14D38371">
             <wp:extent cx="1363312" cy="2705100"/>
@@ -7347,7 +7325,7 @@
                     <pic:cNvPicPr/>
                   </pic:nvPicPr>
                   <pic:blipFill>
-                    <a:blip r:embed="rId19" cstate="print">
+                    <a:blip r:embed="rId22" cstate="print">
                       <a:extLst>
                         <a:ext uri="{28A0092B-C50C-407E-A947-70E740481C1C}">
                           <a14:useLocalDpi xmlns:a14="http://schemas.microsoft.com/office/drawing/2010/main" val="0"/>
@@ -7974,12 +7952,49 @@
           </w:p>
         </w:tc>
       </w:tr>
+      <w:tr>
+        <w:trPr>
+          <w:cnfStyle w:val="000000100000" w:firstRow="0" w:lastRow="0" w:firstColumn="0" w:lastColumn="0" w:oddVBand="0" w:evenVBand="0" w:oddHBand="1" w:evenHBand="0" w:firstRowFirstColumn="0" w:firstRowLastColumn="0" w:lastRowFirstColumn="0" w:lastRowLastColumn="0"/>
+          <w:trHeight w:val="1023"/>
+        </w:trPr>
+        <w:tc>
+          <w:tcPr>
+            <w:cnfStyle w:val="001000000000" w:firstRow="0" w:lastRow="0" w:firstColumn="1" w:lastColumn="0" w:oddVBand="0" w:evenVBand="0" w:oddHBand="0" w:evenHBand="0" w:firstRowFirstColumn="0" w:firstRowLastColumn="0" w:lastRowFirstColumn="0" w:lastRowLastColumn="0"/>
+            <w:tcW w:w="8494" w:type="dxa"/>
+            <w:gridSpan w:val="2"/>
+          </w:tcPr>
+          <w:p>
+            <w:pPr>
+              <w:spacing w:before="0"/>
+              <w:ind w:left="0" w:firstLine="0"/>
+              <w:jc w:val="both"/>
+              <w:rPr>
+                <w:rFonts w:asciiTheme="minorHAnsi" w:hAnsiTheme="minorHAnsi" w:cstheme="minorHAnsi"/>
+                <w:i/>
+                <w:lang w:val="es-AR"/>
+              </w:rPr>
+            </w:pPr>
+            <w:r>
+              <w:rPr>
+                <w:rFonts w:asciiTheme="minorHAnsi" w:hAnsiTheme="minorHAnsi" w:cstheme="minorHAnsi"/>
+                <w:i/>
+                <w:lang w:val="es-AR"/>
+              </w:rPr>
+              <w:t xml:space="preserve">OBSERVACION: </w:t>
+            </w:r>
+            <w:r>
+              <w:rPr>
+                <w:rFonts w:asciiTheme="minorHAnsi" w:hAnsiTheme="minorHAnsi" w:cstheme="minorHAnsi"/>
+                <w:b w:val="0"/>
+                <w:i/>
+                <w:lang w:val="es-AR"/>
+              </w:rPr>
+              <w:t>si se realiza el escaneo de código QR y la ubicación a la que hace referencia solo tiene asociadas valoraciones de un único servicio, la pantalla que se mostrara será directamente la de valoraciones y no la de servicios.</w:t>
+            </w:r>
+          </w:p>
+        </w:tc>
+      </w:tr>
     </w:tbl>
-    <w:p>
-      <w:pPr>
-        <w:pStyle w:val="PSI-Ttulo1"/>
-      </w:pPr>
-    </w:p>
     <w:p>
       <w:pPr>
         <w:pStyle w:val="PSI-Ttulo3"/>
@@ -7988,6 +8003,7 @@
       <w:bookmarkStart w:id="29" w:name="_Toc494753019"/>
       <w:bookmarkStart w:id="30" w:name="_Toc494757599"/>
       <w:r>
+        <w:lastRenderedPageBreak/>
         <w:t>4</w:t>
       </w:r>
       <w:bookmarkEnd w:id="28"/>
@@ -8081,7 +8097,6 @@
                 <w:i/>
                 <w:lang w:val="es-AR"/>
               </w:rPr>
-              <w:lastRenderedPageBreak/>
               <w:t xml:space="preserve">Nombre </w:t>
             </w:r>
           </w:p>
@@ -8861,20 +8876,11 @@
     </w:tbl>
     <w:p>
       <w:pPr>
-        <w:pStyle w:val="PSI-Ttulo1"/>
-      </w:pPr>
-    </w:p>
-    <w:p>
-      <w:pPr>
-        <w:pStyle w:val="PSI-Ttulo1"/>
-      </w:pPr>
-    </w:p>
-    <w:p>
-      <w:pPr>
         <w:pStyle w:val="PSI-Ttulo3"/>
       </w:pPr>
       <w:bookmarkStart w:id="38" w:name="_Toc494757603"/>
       <w:r>
+        <w:lastRenderedPageBreak/>
         <w:t>Bosquejo</w:t>
       </w:r>
       <w:bookmarkEnd w:id="38"/>
@@ -9512,6 +9518,10 @@
         </mc:AlternateContent>
       </w:r>
       <w:r>
+        <w:rPr>
+          <w:noProof/>
+          <w:lang w:val="es-AR" w:eastAsia="es-AR"/>
+        </w:rPr>
         <w:drawing>
           <wp:inline distT="0" distB="0" distL="0" distR="0" wp14:anchorId="0BA0B7BF" wp14:editId="2FB5C0AD">
             <wp:extent cx="1494023" cy="2956677"/>
@@ -9528,7 +9538,7 @@
                     <pic:cNvPicPr/>
                   </pic:nvPicPr>
                   <pic:blipFill>
-                    <a:blip r:embed="rId20" cstate="print">
+                    <a:blip r:embed="rId23" cstate="print">
                       <a:extLst>
                         <a:ext uri="{28A0092B-C50C-407E-A947-70E740481C1C}">
                           <a14:useLocalDpi xmlns:a14="http://schemas.microsoft.com/office/drawing/2010/main" val="0"/>
@@ -10290,7 +10300,6 @@
                 <w:i/>
                 <w:lang w:val="es-AR"/>
               </w:rPr>
-              <w:lastRenderedPageBreak/>
               <w:t>Descripción</w:t>
             </w:r>
           </w:p>
@@ -10317,7 +10326,16 @@
                 <w:i/>
                 <w:lang w:val="es-AR"/>
               </w:rPr>
-              <w:t xml:space="preserve">Al presionar este botón se despliega un menú lateral que muestra en forma de texto el acceso a las pantallas Mis Valoraciones y </w:t>
+              <w:t xml:space="preserve">Al presionar este botón se despliega un menú lateral que muestra en forma de texto el </w:t>
+            </w:r>
+            <w:r>
+              <w:rPr>
+                <w:rFonts w:asciiTheme="minorHAnsi" w:hAnsiTheme="minorHAnsi" w:cstheme="minorHAnsi"/>
+                <w:i/>
+                <w:lang w:val="es-AR"/>
+              </w:rPr>
+              <w:lastRenderedPageBreak/>
+              <w:t xml:space="preserve">acceso a las pantallas Mis Valoraciones y </w:t>
             </w:r>
             <w:r>
               <w:rPr>
@@ -10338,6 +10356,7 @@
       <w:bookmarkStart w:id="47" w:name="_Toc494753028"/>
       <w:bookmarkStart w:id="48" w:name="_Toc494757608"/>
       <w:r>
+        <w:lastRenderedPageBreak/>
         <w:t>5</w:t>
       </w:r>
       <w:bookmarkEnd w:id="47"/>
@@ -10834,7 +10853,7 @@
       <w:r>
         <w:rPr>
           <w:noProof/>
-          <w:lang w:eastAsia="es-AR"/>
+          <w:lang w:val="es-AR" w:eastAsia="es-AR"/>
         </w:rPr>
         <mc:AlternateContent>
           <mc:Choice Requires="wps">
@@ -10942,7 +10961,7 @@
       <w:r>
         <w:rPr>
           <w:noProof/>
-          <w:lang w:eastAsia="es-AR"/>
+          <w:lang w:val="es-AR" w:eastAsia="es-AR"/>
         </w:rPr>
         <mc:AlternateContent>
           <mc:Choice Requires="wps">
@@ -11015,7 +11034,7 @@
       <w:r>
         <w:rPr>
           <w:noProof/>
-          <w:lang w:eastAsia="es-AR"/>
+          <w:lang w:val="es-AR" w:eastAsia="es-AR"/>
         </w:rPr>
         <mc:AlternateContent>
           <mc:Choice Requires="wpg">
@@ -11284,6 +11303,10 @@
         </mc:AlternateContent>
       </w:r>
       <w:r>
+        <w:rPr>
+          <w:noProof/>
+          <w:lang w:val="es-AR" w:eastAsia="es-AR"/>
+        </w:rPr>
         <w:drawing>
           <wp:inline distT="0" distB="0" distL="0" distR="0" wp14:anchorId="171A6112" wp14:editId="6A0AB7FE">
             <wp:extent cx="1583248" cy="3141497"/>
@@ -11300,7 +11323,7 @@
                     <pic:cNvPicPr/>
                   </pic:nvPicPr>
                   <pic:blipFill>
-                    <a:blip r:embed="rId21">
+                    <a:blip r:embed="rId24">
                       <a:extLst>
                         <a:ext uri="{28A0092B-C50C-407E-A947-70E740481C1C}">
                           <a14:useLocalDpi xmlns:a14="http://schemas.microsoft.com/office/drawing/2010/main" val="0"/>
@@ -12211,16 +12234,12 @@
     </w:tbl>
     <w:p>
       <w:pPr>
-        <w:pStyle w:val="PSI-Ttulo2"/>
-      </w:pPr>
-    </w:p>
-    <w:p>
-      <w:pPr>
         <w:pStyle w:val="PSI-Ttulo3"/>
         <w:ind w:left="0" w:firstLine="0"/>
       </w:pPr>
       <w:bookmarkStart w:id="58" w:name="_Toc494757615"/>
       <w:r>
+        <w:lastRenderedPageBreak/>
         <w:t>Bosquejo</w:t>
       </w:r>
       <w:bookmarkEnd w:id="58"/>
@@ -12233,7 +12252,7 @@
       <w:r>
         <w:rPr>
           <w:noProof/>
-          <w:lang w:eastAsia="es-AR"/>
+          <w:lang w:val="es-AR" w:eastAsia="es-AR"/>
         </w:rPr>
         <mc:AlternateContent>
           <mc:Choice Requires="wps">
@@ -12341,7 +12360,7 @@
       <w:r>
         <w:rPr>
           <w:noProof/>
-          <w:lang w:eastAsia="es-AR"/>
+          <w:lang w:val="es-AR" w:eastAsia="es-AR"/>
         </w:rPr>
         <mc:AlternateContent>
           <mc:Choice Requires="wpg">
@@ -12739,7 +12758,7 @@
       <w:r>
         <w:rPr>
           <w:noProof/>
-          <w:lang w:eastAsia="es-AR"/>
+          <w:lang w:val="es-AR" w:eastAsia="es-AR"/>
         </w:rPr>
         <mc:AlternateContent>
           <mc:Choice Requires="wps">
@@ -12810,6 +12829,10 @@
         </mc:AlternateContent>
       </w:r>
       <w:r>
+        <w:rPr>
+          <w:noProof/>
+          <w:lang w:val="es-AR" w:eastAsia="es-AR"/>
+        </w:rPr>
         <w:drawing>
           <wp:inline distT="0" distB="0" distL="0" distR="0" wp14:anchorId="1448AAF2" wp14:editId="42D2D51D">
             <wp:extent cx="1533305" cy="3042400"/>
@@ -12826,7 +12849,7 @@
                     <pic:cNvPicPr/>
                   </pic:nvPicPr>
                   <pic:blipFill>
-                    <a:blip r:embed="rId22" cstate="print">
+                    <a:blip r:embed="rId25" cstate="print">
                       <a:extLst>
                         <a:ext uri="{28A0092B-C50C-407E-A947-70E740481C1C}">
                           <a14:useLocalDpi xmlns:a14="http://schemas.microsoft.com/office/drawing/2010/main" val="0"/>
@@ -13893,7 +13916,7 @@
       <w:r>
         <w:rPr>
           <w:noProof/>
-          <w:lang w:eastAsia="es-AR"/>
+          <w:lang w:val="es-AR" w:eastAsia="es-AR"/>
         </w:rPr>
         <mc:AlternateContent>
           <mc:Choice Requires="wps">
@@ -13966,7 +13989,7 @@
       <w:r>
         <w:rPr>
           <w:noProof/>
-          <w:lang w:eastAsia="es-AR"/>
+          <w:lang w:val="es-AR" w:eastAsia="es-AR"/>
         </w:rPr>
         <mc:AlternateContent>
           <mc:Choice Requires="wps">
@@ -14074,7 +14097,7 @@
       <w:r>
         <w:rPr>
           <w:noProof/>
-          <w:lang w:eastAsia="es-AR"/>
+          <w:lang w:val="es-AR" w:eastAsia="es-AR"/>
         </w:rPr>
         <mc:AlternateContent>
           <mc:Choice Requires="wps">
@@ -14147,7 +14170,7 @@
       <w:r>
         <w:rPr>
           <w:noProof/>
-          <w:lang w:eastAsia="es-AR"/>
+          <w:lang w:val="es-AR" w:eastAsia="es-AR"/>
         </w:rPr>
         <mc:AlternateContent>
           <mc:Choice Requires="wps">
@@ -14255,7 +14278,7 @@
       <w:r>
         <w:rPr>
           <w:noProof/>
-          <w:lang w:eastAsia="es-AR"/>
+          <w:lang w:val="es-AR" w:eastAsia="es-AR"/>
         </w:rPr>
         <mc:AlternateContent>
           <mc:Choice Requires="wpg">
@@ -14651,6 +14674,10 @@
         </mc:AlternateContent>
       </w:r>
       <w:r>
+        <w:rPr>
+          <w:noProof/>
+          <w:lang w:val="es-AR" w:eastAsia="es-AR"/>
+        </w:rPr>
         <w:drawing>
           <wp:inline distT="0" distB="0" distL="0" distR="0" wp14:anchorId="17DFD232" wp14:editId="008F8C48">
             <wp:extent cx="1685925" cy="3345228"/>
@@ -14667,7 +14694,7 @@
                     <pic:cNvPicPr/>
                   </pic:nvPicPr>
                   <pic:blipFill>
-                    <a:blip r:embed="rId23">
+                    <a:blip r:embed="rId26">
                       <a:extLst>
                         <a:ext uri="{28A0092B-C50C-407E-A947-70E740481C1C}">
                           <a14:useLocalDpi xmlns:a14="http://schemas.microsoft.com/office/drawing/2010/main" val="0"/>
@@ -14693,11 +14720,6 @@
           </wp:inline>
         </w:drawing>
       </w:r>
-    </w:p>
-    <w:p>
-      <w:pPr>
-        <w:pStyle w:val="PSI-Ttulo1"/>
-      </w:pPr>
     </w:p>
     <w:p>
       <w:pPr>
@@ -15304,12 +15326,6 @@
         </w:tc>
       </w:tr>
     </w:tbl>
-    <w:p>
-      <w:pPr>
-        <w:pStyle w:val="PSI-Ttulo3"/>
-        <w:ind w:left="0" w:firstLine="0"/>
-      </w:pPr>
-    </w:p>
     <w:p>
       <w:pPr>
         <w:pStyle w:val="PSI-Ttulo3"/>
@@ -16047,7 +16063,7 @@
       <w:r>
         <w:rPr>
           <w:noProof/>
-          <w:lang w:eastAsia="es-AR"/>
+          <w:lang w:val="es-AR" w:eastAsia="es-AR"/>
         </w:rPr>
         <mc:AlternateContent>
           <mc:Choice Requires="wpg">
@@ -16443,6 +16459,10 @@
         </mc:AlternateContent>
       </w:r>
       <w:r>
+        <w:rPr>
+          <w:noProof/>
+          <w:lang w:val="es-AR" w:eastAsia="es-AR"/>
+        </w:rPr>
         <mc:AlternateContent>
           <mc:Choice Requires="wps">
             <w:drawing>
@@ -16547,6 +16567,10 @@
         </mc:AlternateContent>
       </w:r>
       <w:r>
+        <w:rPr>
+          <w:noProof/>
+          <w:lang w:val="es-AR" w:eastAsia="es-AR"/>
+        </w:rPr>
         <mc:AlternateContent>
           <mc:Choice Requires="wps">
             <w:drawing>
@@ -16616,6 +16640,10 @@
         </mc:AlternateContent>
       </w:r>
       <w:r>
+        <w:rPr>
+          <w:noProof/>
+          <w:lang w:val="es-AR" w:eastAsia="es-AR"/>
+        </w:rPr>
         <mc:AlternateContent>
           <mc:Choice Requires="wps">
             <w:drawing>
@@ -16720,6 +16748,10 @@
         </mc:AlternateContent>
       </w:r>
       <w:r>
+        <w:rPr>
+          <w:noProof/>
+          <w:lang w:val="es-AR" w:eastAsia="es-AR"/>
+        </w:rPr>
         <mc:AlternateContent>
           <mc:Choice Requires="wps">
             <w:drawing>
@@ -16789,6 +16821,10 @@
         </mc:AlternateContent>
       </w:r>
       <w:r>
+        <w:rPr>
+          <w:noProof/>
+          <w:lang w:val="es-AR" w:eastAsia="es-AR"/>
+        </w:rPr>
         <mc:AlternateContent>
           <mc:Choice Requires="wps">
             <w:drawing>
@@ -16893,6 +16929,10 @@
         </mc:AlternateContent>
       </w:r>
       <w:r>
+        <w:rPr>
+          <w:noProof/>
+          <w:lang w:val="es-AR" w:eastAsia="es-AR"/>
+        </w:rPr>
         <mc:AlternateContent>
           <mc:Choice Requires="wps">
             <w:drawing>
@@ -16962,6 +17002,10 @@
         </mc:AlternateContent>
       </w:r>
       <w:r>
+        <w:rPr>
+          <w:noProof/>
+          <w:lang w:val="es-AR" w:eastAsia="es-AR"/>
+        </w:rPr>
         <w:drawing>
           <wp:inline distT="0" distB="0" distL="0" distR="0" wp14:anchorId="145BDE3B" wp14:editId="23693DCD">
             <wp:extent cx="1675338" cy="3324225"/>
@@ -16978,7 +17022,7 @@
                     <pic:cNvPicPr/>
                   </pic:nvPicPr>
                   <pic:blipFill>
-                    <a:blip r:embed="rId24">
+                    <a:blip r:embed="rId27">
                       <a:extLst>
                         <a:ext uri="{28A0092B-C50C-407E-A947-70E740481C1C}">
                           <a14:useLocalDpi xmlns:a14="http://schemas.microsoft.com/office/drawing/2010/main" val="0"/>
@@ -17602,15 +17646,10 @@
         <w:pStyle w:val="PSI-Ttulo3"/>
         <w:ind w:left="0" w:firstLine="0"/>
       </w:pPr>
-    </w:p>
-    <w:p>
-      <w:pPr>
-        <w:pStyle w:val="PSI-Ttulo3"/>
-        <w:ind w:left="0" w:firstLine="0"/>
-      </w:pPr>
       <w:bookmarkStart w:id="87" w:name="_Toc494753052"/>
       <w:bookmarkStart w:id="88" w:name="_Toc494757632"/>
       <w:r>
+        <w:lastRenderedPageBreak/>
         <w:t>4</w:t>
       </w:r>
       <w:bookmarkEnd w:id="87"/>
@@ -18490,16 +18529,12 @@
     </w:tbl>
     <w:p>
       <w:pPr>
-        <w:pStyle w:val="PSI-Ttulo1"/>
-      </w:pPr>
-    </w:p>
-    <w:p>
-      <w:pPr>
         <w:pStyle w:val="PSI-Ttulo3"/>
         <w:ind w:left="0" w:firstLine="0"/>
       </w:pPr>
       <w:bookmarkStart w:id="94" w:name="_Toc494757636"/>
       <w:r>
+        <w:lastRenderedPageBreak/>
         <w:t>Bosquejo</w:t>
       </w:r>
       <w:bookmarkEnd w:id="94"/>
@@ -18510,6 +18545,10 @@
         <w:jc w:val="center"/>
       </w:pPr>
       <w:r>
+        <w:rPr>
+          <w:noProof/>
+          <w:lang w:val="es-AR" w:eastAsia="es-AR"/>
+        </w:rPr>
         <mc:AlternateContent>
           <mc:Choice Requires="wps">
             <w:drawing>
@@ -18614,6 +18653,10 @@
         </mc:AlternateContent>
       </w:r>
       <w:r>
+        <w:rPr>
+          <w:noProof/>
+          <w:lang w:val="es-AR" w:eastAsia="es-AR"/>
+        </w:rPr>
         <mc:AlternateContent>
           <mc:Choice Requires="wps">
             <w:drawing>
@@ -18718,6 +18761,10 @@
         </mc:AlternateContent>
       </w:r>
       <w:r>
+        <w:rPr>
+          <w:noProof/>
+          <w:lang w:val="es-AR" w:eastAsia="es-AR"/>
+        </w:rPr>
         <mc:AlternateContent>
           <mc:Choice Requires="wps">
             <w:drawing>
@@ -18787,6 +18834,10 @@
         </mc:AlternateContent>
       </w:r>
       <w:r>
+        <w:rPr>
+          <w:noProof/>
+          <w:lang w:val="es-AR" w:eastAsia="es-AR"/>
+        </w:rPr>
         <mc:AlternateContent>
           <mc:Choice Requires="wps">
             <w:drawing>
@@ -18856,6 +18907,10 @@
         </mc:AlternateContent>
       </w:r>
       <w:r>
+        <w:rPr>
+          <w:noProof/>
+          <w:lang w:val="es-AR" w:eastAsia="es-AR"/>
+        </w:rPr>
         <mc:AlternateContent>
           <mc:Choice Requires="wps">
             <w:drawing>
@@ -18919,6 +18974,10 @@
         </mc:AlternateContent>
       </w:r>
       <w:r>
+        <w:rPr>
+          <w:noProof/>
+          <w:lang w:val="es-AR" w:eastAsia="es-AR"/>
+        </w:rPr>
         <mc:AlternateContent>
           <mc:Choice Requires="wps">
             <w:drawing>
@@ -19025,7 +19084,7 @@
       <w:r>
         <w:rPr>
           <w:noProof/>
-          <w:lang w:eastAsia="es-AR"/>
+          <w:lang w:val="es-AR" w:eastAsia="es-AR"/>
         </w:rPr>
         <mc:AlternateContent>
           <mc:Choice Requires="wpg">
@@ -19421,6 +19480,10 @@
         </mc:AlternateContent>
       </w:r>
       <w:r>
+        <w:rPr>
+          <w:noProof/>
+          <w:lang w:val="es-AR" w:eastAsia="es-AR"/>
+        </w:rPr>
         <w:drawing>
           <wp:inline distT="0" distB="0" distL="0" distR="0" wp14:anchorId="4A37AD15" wp14:editId="54F7CDFA">
             <wp:extent cx="1660878" cy="3295650"/>
@@ -19437,7 +19500,7 @@
                     <pic:cNvPicPr/>
                   </pic:nvPicPr>
                   <pic:blipFill>
-                    <a:blip r:embed="rId25">
+                    <a:blip r:embed="rId28">
                       <a:extLst>
                         <a:ext uri="{28A0092B-C50C-407E-A947-70E740481C1C}">
                           <a14:useLocalDpi xmlns:a14="http://schemas.microsoft.com/office/drawing/2010/main" val="0"/>
@@ -20614,17 +20677,14 @@
       <w:pPr>
         <w:pStyle w:val="PSI-Ttulo1"/>
       </w:pPr>
-    </w:p>
-    <w:p>
-      <w:pPr>
-        <w:pStyle w:val="PSI-Ttulo1"/>
-      </w:pPr>
       <w:bookmarkStart w:id="101" w:name="_Toc494757643"/>
       <w:r>
+        <w:lastRenderedPageBreak/>
         <w:t>Forma de navegación de interfaz de pantalla</w:t>
       </w:r>
       <w:bookmarkEnd w:id="101"/>
     </w:p>
+    <w:bookmarkStart w:id="102" w:name="_Toc494757644"/>
     <w:p>
       <w:pPr>
         <w:pStyle w:val="PSI-Ttulo2"/>
@@ -20632,7 +20692,6 @@
           <w:rFonts w:eastAsia="Calibri"/>
         </w:rPr>
       </w:pPr>
-      <w:bookmarkStart w:id="102" w:name="_Toc494757644"/>
       <w:r>
         <w:rPr>
           <w:rFonts w:eastAsia="Calibri"/>
@@ -20855,7 +20914,7 @@
                                           <pic:cNvPicPr/>
                                         </pic:nvPicPr>
                                         <pic:blipFill>
-                                          <a:blip r:embed="rId19">
+                                          <a:blip r:embed="rId22">
                                             <a:extLst>
                                               <a:ext uri="{28A0092B-C50C-407E-A947-70E740481C1C}">
                                                 <a14:useLocalDpi xmlns:a14="http://schemas.microsoft.com/office/drawing/2010/main" val="0"/>
@@ -20950,7 +21009,7 @@
                                     <pic:cNvPicPr/>
                                   </pic:nvPicPr>
                                   <pic:blipFill>
-                                    <a:blip r:embed="rId19">
+                                    <a:blip r:embed="rId29">
                                       <a:extLst>
                                         <a:ext uri="{28A0092B-C50C-407E-A947-70E740481C1C}">
                                           <a14:useLocalDpi xmlns:a14="http://schemas.microsoft.com/office/drawing/2010/main" val="0"/>
@@ -21096,7 +21155,7 @@
                                             <pic:cNvPicPr/>
                                           </pic:nvPicPr>
                                           <pic:blipFill>
-                                            <a:blip r:embed="rId26" cstate="print">
+                                            <a:blip r:embed="rId30" cstate="print">
                                               <a:extLst>
                                                 <a:ext uri="{28A0092B-C50C-407E-A947-70E740481C1C}">
                                                   <a14:useLocalDpi xmlns:a14="http://schemas.microsoft.com/office/drawing/2010/main" val="0"/>
@@ -21246,7 +21305,7 @@
                                             <pic:cNvPicPr/>
                                           </pic:nvPicPr>
                                           <pic:blipFill>
-                                            <a:blip r:embed="rId27" cstate="print">
+                                            <a:blip r:embed="rId31" cstate="print">
                                               <a:extLst>
                                                 <a:ext uri="{28A0092B-C50C-407E-A947-70E740481C1C}">
                                                   <a14:useLocalDpi xmlns:a14="http://schemas.microsoft.com/office/drawing/2010/main" val="0"/>
@@ -21406,7 +21465,7 @@
                                               <pic:cNvPicPr/>
                                             </pic:nvPicPr>
                                             <pic:blipFill>
-                                              <a:blip r:embed="rId28" cstate="print">
+                                              <a:blip r:embed="rId32" cstate="print">
                                                 <a:extLst>
                                                   <a:ext uri="{28A0092B-C50C-407E-A947-70E740481C1C}">
                                                     <a14:useLocalDpi xmlns:a14="http://schemas.microsoft.com/office/drawing/2010/main" val="0"/>
@@ -21530,7 +21589,7 @@
                                                 <pic:cNvPicPr/>
                                               </pic:nvPicPr>
                                               <pic:blipFill>
-                                                <a:blip r:embed="rId29" cstate="print">
+                                                <a:blip r:embed="rId33" cstate="print">
                                                   <a:extLst>
                                                     <a:ext uri="{28A0092B-C50C-407E-A947-70E740481C1C}">
                                                       <a14:useLocalDpi xmlns:a14="http://schemas.microsoft.com/office/drawing/2010/main" val="0"/>
@@ -21661,7 +21720,7 @@
                                                 <pic:cNvPicPr/>
                                               </pic:nvPicPr>
                                               <pic:blipFill>
-                                                <a:blip r:embed="rId30" cstate="print">
+                                                <a:blip r:embed="rId34" cstate="print">
                                                   <a:extLst>
                                                     <a:ext uri="{28A0092B-C50C-407E-A947-70E740481C1C}">
                                                       <a14:useLocalDpi xmlns:a14="http://schemas.microsoft.com/office/drawing/2010/main" val="0"/>
@@ -21876,7 +21935,7 @@
                                                 <pic:cNvPicPr/>
                                               </pic:nvPicPr>
                                               <pic:blipFill>
-                                                <a:blip r:embed="rId31" cstate="print">
+                                                <a:blip r:embed="rId35" cstate="print">
                                                   <a:extLst>
                                                     <a:ext uri="{28A0092B-C50C-407E-A947-70E740481C1C}">
                                                       <a14:useLocalDpi xmlns:a14="http://schemas.microsoft.com/office/drawing/2010/main" val="0"/>
@@ -22102,7 +22161,7 @@
                                                   <pic:cNvPicPr/>
                                                 </pic:nvPicPr>
                                                 <pic:blipFill>
-                                                  <a:blip r:embed="rId19">
+                                                  <a:blip r:embed="rId29">
                                                     <a:extLst>
                                                       <a:ext uri="{28A0092B-C50C-407E-A947-70E740481C1C}">
                                                         <a14:useLocalDpi xmlns:a14="http://schemas.microsoft.com/office/drawing/2010/main" val="0"/>
@@ -22231,7 +22290,7 @@
                                                   <pic:cNvPicPr/>
                                                 </pic:nvPicPr>
                                                 <pic:blipFill>
-                                                  <a:blip r:embed="rId32" cstate="print">
+                                                  <a:blip r:embed="rId36" cstate="print">
                                                     <a:extLst>
                                                       <a:ext uri="{28A0092B-C50C-407E-A947-70E740481C1C}">
                                                         <a14:useLocalDpi xmlns:a14="http://schemas.microsoft.com/office/drawing/2010/main" val="0"/>
@@ -22325,7 +22384,7 @@
                                       <pic:cNvPicPr/>
                                     </pic:nvPicPr>
                                     <pic:blipFill>
-                                      <a:blip r:embed="rId26" cstate="print">
+                                      <a:blip r:embed="rId37" cstate="print">
                                         <a:extLst>
                                           <a:ext uri="{28A0092B-C50C-407E-A947-70E740481C1C}">
                                             <a14:useLocalDpi xmlns:a14="http://schemas.microsoft.com/office/drawing/2010/main" val="0"/>
@@ -22404,7 +22463,7 @@
                                       <pic:cNvPicPr/>
                                     </pic:nvPicPr>
                                     <pic:blipFill>
-                                      <a:blip r:embed="rId27" cstate="print">
+                                      <a:blip r:embed="rId38" cstate="print">
                                         <a:extLst>
                                           <a:ext uri="{28A0092B-C50C-407E-A947-70E740481C1C}">
                                             <a14:useLocalDpi xmlns:a14="http://schemas.microsoft.com/office/drawing/2010/main" val="0"/>
@@ -22483,7 +22542,7 @@
                                         <pic:cNvPicPr/>
                                       </pic:nvPicPr>
                                       <pic:blipFill>
-                                        <a:blip r:embed="rId28" cstate="print">
+                                        <a:blip r:embed="rId39" cstate="print">
                                           <a:extLst>
                                             <a:ext uri="{28A0092B-C50C-407E-A947-70E740481C1C}">
                                               <a14:useLocalDpi xmlns:a14="http://schemas.microsoft.com/office/drawing/2010/main" val="0"/>
@@ -22560,7 +22619,7 @@
                                           <pic:cNvPicPr/>
                                         </pic:nvPicPr>
                                         <pic:blipFill>
-                                          <a:blip r:embed="rId29" cstate="print">
+                                          <a:blip r:embed="rId40" cstate="print">
                                             <a:extLst>
                                               <a:ext uri="{28A0092B-C50C-407E-A947-70E740481C1C}">
                                                 <a14:useLocalDpi xmlns:a14="http://schemas.microsoft.com/office/drawing/2010/main" val="0"/>
@@ -22654,7 +22713,7 @@
                                           <pic:cNvPicPr/>
                                         </pic:nvPicPr>
                                         <pic:blipFill>
-                                          <a:blip r:embed="rId30" cstate="print">
+                                          <a:blip r:embed="rId41" cstate="print">
                                             <a:extLst>
                                               <a:ext uri="{28A0092B-C50C-407E-A947-70E740481C1C}">
                                                 <a14:useLocalDpi xmlns:a14="http://schemas.microsoft.com/office/drawing/2010/main" val="0"/>
@@ -22739,7 +22798,7 @@
                                           <pic:cNvPicPr/>
                                         </pic:nvPicPr>
                                         <pic:blipFill>
-                                          <a:blip r:embed="rId31" cstate="print">
+                                          <a:blip r:embed="rId42" cstate="print">
                                             <a:extLst>
                                               <a:ext uri="{28A0092B-C50C-407E-A947-70E740481C1C}">
                                                 <a14:useLocalDpi xmlns:a14="http://schemas.microsoft.com/office/drawing/2010/main" val="0"/>
@@ -22825,7 +22884,7 @@
                                             <pic:cNvPicPr/>
                                           </pic:nvPicPr>
                                           <pic:blipFill>
-                                            <a:blip r:embed="rId19">
+                                            <a:blip r:embed="rId29">
                                               <a:extLst>
                                                 <a:ext uri="{28A0092B-C50C-407E-A947-70E740481C1C}">
                                                   <a14:useLocalDpi xmlns:a14="http://schemas.microsoft.com/office/drawing/2010/main" val="0"/>
@@ -22917,7 +22976,7 @@
                                             <pic:cNvPicPr/>
                                           </pic:nvPicPr>
                                           <pic:blipFill>
-                                            <a:blip r:embed="rId32" cstate="print">
+                                            <a:blip r:embed="rId43" cstate="print">
                                               <a:extLst>
                                                 <a:ext uri="{28A0092B-C50C-407E-A947-70E740481C1C}">
                                                   <a14:useLocalDpi xmlns:a14="http://schemas.microsoft.com/office/drawing/2010/main" val="0"/>
@@ -22981,6 +23040,7 @@
         </w:rPr>
       </w:pPr>
     </w:p>
+    <w:bookmarkStart w:id="103" w:name="_Toc494757645"/>
     <w:p>
       <w:pPr>
         <w:pStyle w:val="PSI-Ttulo2"/>
@@ -22988,7 +23048,6 @@
           <w:rFonts w:eastAsia="Calibri"/>
         </w:rPr>
       </w:pPr>
-      <w:bookmarkStart w:id="103" w:name="_Toc494757645"/>
       <w:r>
         <w:rPr>
           <w:rFonts w:eastAsia="Calibri"/>
@@ -23145,6 +23204,7 @@
       </w:r>
       <w:bookmarkEnd w:id="103"/>
     </w:p>
+    <w:bookmarkStart w:id="104" w:name="_Toc494757646"/>
     <w:p>
       <w:pPr>
         <w:pStyle w:val="PSI-Ttulo2"/>
@@ -23153,7 +23213,6 @@
           <w:color w:val="4BACC6" w:themeColor="accent5"/>
         </w:rPr>
       </w:pPr>
-      <w:bookmarkStart w:id="104" w:name="_Toc494757646"/>
       <w:r>
         <w:rPr>
           <w:rFonts w:eastAsia="Calibri"/>
@@ -23421,6 +23480,7 @@
         </w:rPr>
       </w:pPr>
     </w:p>
+    <w:bookmarkStart w:id="105" w:name="_Toc494757647"/>
     <w:p>
       <w:pPr>
         <w:pStyle w:val="PSI-Ttulo2"/>
@@ -23429,7 +23489,6 @@
           <w:color w:val="4BACC6" w:themeColor="accent5"/>
         </w:rPr>
       </w:pPr>
-      <w:bookmarkStart w:id="105" w:name="_Toc494757647"/>
       <w:r>
         <w:rPr>
           <w:rFonts w:eastAsia="Calibri"/>
@@ -23515,6 +23574,7 @@
       </w:r>
       <w:bookmarkEnd w:id="105"/>
     </w:p>
+    <w:bookmarkStart w:id="106" w:name="_Toc494757648"/>
     <w:p>
       <w:pPr>
         <w:pStyle w:val="PSI-Ttulo2"/>
@@ -23523,7 +23583,6 @@
           <w:color w:val="4BACC6" w:themeColor="accent5"/>
         </w:rPr>
       </w:pPr>
-      <w:bookmarkStart w:id="106" w:name="_Toc494757648"/>
       <w:r>
         <w:rPr>
           <w:rFonts w:eastAsia="Calibri"/>
@@ -23609,7 +23668,7 @@
                                           <pic:cNvPicPr/>
                                         </pic:nvPicPr>
                                         <pic:blipFill>
-                                          <a:blip r:embed="rId33" cstate="print">
+                                          <a:blip r:embed="rId44" cstate="print">
                                             <a:extLst>
                                               <a:ext uri="{28A0092B-C50C-407E-A947-70E740481C1C}">
                                                 <a14:useLocalDpi xmlns:a14="http://schemas.microsoft.com/office/drawing/2010/main" val="0"/>
@@ -23704,7 +23763,7 @@
                                     <pic:cNvPicPr/>
                                   </pic:nvPicPr>
                                   <pic:blipFill>
-                                    <a:blip r:embed="rId33" cstate="print">
+                                    <a:blip r:embed="rId45" cstate="print">
                                       <a:extLst>
                                         <a:ext uri="{28A0092B-C50C-407E-A947-70E740481C1C}">
                                           <a14:useLocalDpi xmlns:a14="http://schemas.microsoft.com/office/drawing/2010/main" val="0"/>
@@ -23766,6 +23825,7 @@
         </w:rPr>
       </w:pPr>
     </w:p>
+    <w:bookmarkStart w:id="107" w:name="_Toc494757649"/>
     <w:p>
       <w:pPr>
         <w:pStyle w:val="PSI-Ttulo2"/>
@@ -23774,7 +23834,6 @@
           <w:color w:val="4BACC6" w:themeColor="accent5"/>
         </w:rPr>
       </w:pPr>
-      <w:bookmarkStart w:id="107" w:name="_Toc494757649"/>
       <w:r>
         <w:rPr>
           <w:rFonts w:eastAsia="Calibri"/>
@@ -23919,6 +23978,7 @@
       </w:r>
       <w:bookmarkEnd w:id="107"/>
     </w:p>
+    <w:bookmarkStart w:id="108" w:name="_Toc494757650"/>
     <w:p>
       <w:pPr>
         <w:pStyle w:val="PSI-Ttulo2"/>
@@ -23927,7 +23987,6 @@
           <w:color w:val="4BACC6" w:themeColor="accent5"/>
         </w:rPr>
       </w:pPr>
-      <w:bookmarkStart w:id="108" w:name="_Toc494757650"/>
       <w:r>
         <w:rPr>
           <w:rFonts w:eastAsia="Calibri"/>
@@ -24040,6 +24099,7 @@
         </w:rPr>
       </w:pPr>
     </w:p>
+    <w:bookmarkStart w:id="109" w:name="_Toc494757651"/>
     <w:p>
       <w:pPr>
         <w:pStyle w:val="PSI-Ttulo2"/>
@@ -24047,7 +24107,6 @@
           <w:rFonts w:eastAsia="Calibri"/>
         </w:rPr>
       </w:pPr>
-      <w:bookmarkStart w:id="109" w:name="_Toc494757651"/>
       <w:r>
         <w:rPr>
           <w:rFonts w:eastAsia="Calibri"/>
@@ -24149,6 +24208,7 @@
         </w:rPr>
       </w:pPr>
     </w:p>
+    <w:bookmarkStart w:id="110" w:name="_Toc494757652"/>
     <w:p>
       <w:pPr>
         <w:pStyle w:val="PSI-Ttulo2"/>
@@ -24156,7 +24216,6 @@
           <w:rFonts w:eastAsia="Calibri"/>
         </w:rPr>
       </w:pPr>
-      <w:bookmarkStart w:id="110" w:name="_Toc494757652"/>
       <w:r>
         <w:rPr>
           <w:rFonts w:eastAsia="Calibri"/>
@@ -24228,6 +24287,7 @@
       </w:r>
       <w:bookmarkEnd w:id="110"/>
     </w:p>
+    <w:bookmarkStart w:id="111" w:name="_Toc494757653"/>
     <w:p>
       <w:pPr>
         <w:pStyle w:val="PSI-Ttulo2"/>
@@ -24235,7 +24295,6 @@
           <w:rFonts w:eastAsia="Calibri"/>
         </w:rPr>
       </w:pPr>
-      <w:bookmarkStart w:id="111" w:name="_Toc494757653"/>
       <w:r>
         <w:rPr>
           <w:noProof/>
@@ -24537,8 +24596,8 @@
         <w:rPr>
           <w:rFonts w:asciiTheme="minorHAnsi" w:hAnsiTheme="minorHAnsi" w:cstheme="minorHAnsi"/>
           <w:i/>
-          <w:sz w:val="24"/>
-          <w:szCs w:val="24"/>
+          <w:sz w:val="18"/>
+          <w:szCs w:val="18"/>
           <w:lang w:val="es-AR"/>
         </w:rPr>
       </w:pPr>
@@ -24548,8 +24607,8 @@
           <w:b/>
           <w:i/>
           <w:color w:val="FF0000"/>
-          <w:sz w:val="24"/>
-          <w:szCs w:val="24"/>
+          <w:sz w:val="18"/>
+          <w:szCs w:val="18"/>
           <w:lang w:val="es-AR"/>
         </w:rPr>
         <w:t>Rojo:</w:t>
@@ -24558,8 +24617,8 @@
         <w:rPr>
           <w:rFonts w:asciiTheme="minorHAnsi" w:hAnsiTheme="minorHAnsi" w:cstheme="minorHAnsi"/>
           <w:i/>
-          <w:sz w:val="24"/>
-          <w:szCs w:val="24"/>
+          <w:sz w:val="18"/>
+          <w:szCs w:val="18"/>
           <w:lang w:val="es-AR"/>
         </w:rPr>
         <w:t xml:space="preserve"> Flujo de acceso con código QR</w:t>
@@ -24573,8 +24632,8 @@
         <w:rPr>
           <w:rFonts w:asciiTheme="minorHAnsi" w:hAnsiTheme="minorHAnsi" w:cstheme="minorHAnsi"/>
           <w:i/>
-          <w:sz w:val="24"/>
-          <w:szCs w:val="24"/>
+          <w:sz w:val="18"/>
+          <w:szCs w:val="18"/>
           <w:lang w:val="es-AR"/>
         </w:rPr>
       </w:pPr>
@@ -24584,8 +24643,8 @@
           <w:b/>
           <w:i/>
           <w:color w:val="7030A0"/>
-          <w:sz w:val="24"/>
-          <w:szCs w:val="24"/>
+          <w:sz w:val="18"/>
+          <w:szCs w:val="18"/>
           <w:lang w:val="es-AR"/>
         </w:rPr>
         <w:t>Violeta:</w:t>
@@ -24595,8 +24654,8 @@
           <w:rFonts w:asciiTheme="minorHAnsi" w:hAnsiTheme="minorHAnsi" w:cstheme="minorHAnsi"/>
           <w:i/>
           <w:color w:val="7030A0"/>
-          <w:sz w:val="24"/>
-          <w:szCs w:val="24"/>
+          <w:sz w:val="18"/>
+          <w:szCs w:val="18"/>
           <w:lang w:val="es-AR"/>
         </w:rPr>
         <w:t xml:space="preserve"> </w:t>
@@ -24605,8 +24664,8 @@
         <w:rPr>
           <w:rFonts w:asciiTheme="minorHAnsi" w:hAnsiTheme="minorHAnsi" w:cstheme="minorHAnsi"/>
           <w:i/>
-          <w:sz w:val="24"/>
-          <w:szCs w:val="24"/>
+          <w:sz w:val="18"/>
+          <w:szCs w:val="18"/>
           <w:lang w:val="es-AR"/>
         </w:rPr>
         <w:t>Flujo de acceso Manual</w:t>
@@ -24620,8 +24679,8 @@
         <w:rPr>
           <w:rFonts w:asciiTheme="minorHAnsi" w:hAnsiTheme="minorHAnsi" w:cstheme="minorHAnsi"/>
           <w:i/>
-          <w:sz w:val="24"/>
-          <w:szCs w:val="24"/>
+          <w:sz w:val="18"/>
+          <w:szCs w:val="18"/>
           <w:lang w:val="es-AR"/>
         </w:rPr>
       </w:pPr>
@@ -24631,8 +24690,8 @@
           <w:b/>
           <w:i/>
           <w:color w:val="31849B" w:themeColor="accent5" w:themeShade="BF"/>
-          <w:sz w:val="24"/>
-          <w:szCs w:val="24"/>
+          <w:sz w:val="18"/>
+          <w:szCs w:val="18"/>
           <w:lang w:val="es-AR"/>
         </w:rPr>
         <w:t>Celeste:</w:t>
@@ -24641,8 +24700,8 @@
         <w:rPr>
           <w:rFonts w:asciiTheme="minorHAnsi" w:hAnsiTheme="minorHAnsi" w:cstheme="minorHAnsi"/>
           <w:i/>
-          <w:sz w:val="24"/>
-          <w:szCs w:val="24"/>
+          <w:sz w:val="18"/>
+          <w:szCs w:val="18"/>
           <w:lang w:val="es-AR"/>
         </w:rPr>
         <w:t xml:space="preserve"> Flujo común sin importar el acceso</w:t>
@@ -24656,8 +24715,8 @@
         <w:rPr>
           <w:rFonts w:asciiTheme="minorHAnsi" w:hAnsiTheme="minorHAnsi" w:cstheme="minorHAnsi"/>
           <w:i/>
-          <w:sz w:val="24"/>
-          <w:szCs w:val="24"/>
+          <w:sz w:val="18"/>
+          <w:szCs w:val="18"/>
           <w:lang w:val="es-AR"/>
         </w:rPr>
       </w:pPr>
@@ -24667,8 +24726,8 @@
           <w:b/>
           <w:i/>
           <w:color w:val="00B050"/>
-          <w:sz w:val="24"/>
-          <w:szCs w:val="24"/>
+          <w:sz w:val="18"/>
+          <w:szCs w:val="18"/>
           <w:lang w:val="es-AR"/>
         </w:rPr>
         <w:t>Verde:</w:t>
@@ -24678,8 +24737,8 @@
           <w:rFonts w:asciiTheme="minorHAnsi" w:hAnsiTheme="minorHAnsi" w:cstheme="minorHAnsi"/>
           <w:i/>
           <w:color w:val="00B050"/>
-          <w:sz w:val="24"/>
-          <w:szCs w:val="24"/>
+          <w:sz w:val="18"/>
+          <w:szCs w:val="18"/>
           <w:lang w:val="es-AR"/>
         </w:rPr>
         <w:t xml:space="preserve"> </w:t>
@@ -24688,8 +24747,8 @@
         <w:rPr>
           <w:rFonts w:asciiTheme="minorHAnsi" w:hAnsiTheme="minorHAnsi" w:cstheme="minorHAnsi"/>
           <w:i/>
-          <w:sz w:val="24"/>
-          <w:szCs w:val="24"/>
+          <w:sz w:val="18"/>
+          <w:szCs w:val="18"/>
           <w:lang w:val="es-AR"/>
         </w:rPr>
         <w:t>Flujo de interacción con el menú</w:t>
@@ -24703,8 +24762,8 @@
         <w:rPr>
           <w:rFonts w:asciiTheme="minorHAnsi" w:hAnsiTheme="minorHAnsi" w:cstheme="minorHAnsi"/>
           <w:i/>
-          <w:sz w:val="24"/>
-          <w:szCs w:val="24"/>
+          <w:sz w:val="18"/>
+          <w:szCs w:val="18"/>
           <w:lang w:val="es-AR"/>
         </w:rPr>
       </w:pPr>
@@ -24713,8 +24772,8 @@
           <w:rFonts w:asciiTheme="minorHAnsi" w:hAnsiTheme="minorHAnsi" w:cstheme="minorHAnsi"/>
           <w:i/>
           <w:color w:val="FFC000"/>
-          <w:sz w:val="24"/>
-          <w:szCs w:val="24"/>
+          <w:sz w:val="18"/>
+          <w:szCs w:val="18"/>
           <w:lang w:val="es-AR"/>
         </w:rPr>
         <w:t>Amarillo:</w:t>
@@ -24723,18 +24782,18 @@
         <w:rPr>
           <w:rFonts w:asciiTheme="minorHAnsi" w:hAnsiTheme="minorHAnsi" w:cstheme="minorHAnsi"/>
           <w:i/>
-          <w:sz w:val="24"/>
-          <w:szCs w:val="24"/>
+          <w:sz w:val="18"/>
+          <w:szCs w:val="18"/>
           <w:lang w:val="es-AR"/>
         </w:rPr>
         <w:t xml:space="preserve"> Flujos de Retorno</w:t>
       </w:r>
     </w:p>
     <w:sectPr>
-      <w:headerReference w:type="default" r:id="rId34"/>
-      <w:footerReference w:type="default" r:id="rId35"/>
+      <w:headerReference w:type="default" r:id="rId46"/>
+      <w:footerReference w:type="default" r:id="rId47"/>
       <w:pgSz w:w="11906" w:h="16838"/>
-      <w:pgMar w:top="1535" w:right="1701" w:bottom="1417" w:left="1701" w:header="567" w:footer="572" w:gutter="0"/>
+      <w:pgMar w:top="1843" w:right="1701" w:bottom="1417" w:left="1701" w:header="567" w:footer="572" w:gutter="0"/>
       <w:cols w:space="708"/>
       <w:titlePg/>
       <w:docGrid w:linePitch="360"/>
@@ -24849,7 +24908,7 @@
                               <wp:inline distT="0" distB="0" distL="0" distR="0" wp14:anchorId="6CA1D001" wp14:editId="16B59C32">
                                 <wp:extent cx="1295400" cy="725170"/>
                                 <wp:effectExtent l="0" t="0" r="0" b="0"/>
-                                <wp:docPr id="25" name="Imagen 25" descr="C:\Users\mailo\Desktop\Laboratorio\Logos\Logo grupo\Logo Grupo Plat.png"/>
+                                <wp:docPr id="131" name="Imagen 131" descr="C:\Users\mailo\Desktop\Laboratorio\Logos\Logo grupo\Logo Grupo Plat.png"/>
                                 <wp:cNvGraphicFramePr>
                                   <a:graphicFrameLocks xmlns:a="http://schemas.openxmlformats.org/drawingml/2006/main" noChangeAspect="1"/>
                                 </wp:cNvGraphicFramePr>
@@ -24946,7 +25005,7 @@
                                   </pic:cNvPicPr>
                                 </pic:nvPicPr>
                                 <pic:blipFill>
-                                  <a:blip r:embed="rId1">
+                                  <a:blip r:embed="rId2">
                                     <a:extLst>
                                       <a:ext uri="{28A0092B-C50C-407E-A947-70E740481C1C}">
                                         <a14:useLocalDpi xmlns:a14="http://schemas.microsoft.com/office/drawing/2010/main" val="0"/>
@@ -25099,7 +25158,7 @@
                               <wp:inline distT="0" distB="0" distL="0" distR="0" wp14:anchorId="131302A0" wp14:editId="5B58704B">
                                 <wp:extent cx="817245" cy="1171264"/>
                                 <wp:effectExtent l="0" t="0" r="1905" b="0"/>
-                                <wp:docPr id="24" name="Imagen 24"/>
+                                <wp:docPr id="130" name="Imagen 130"/>
                                 <wp:cNvGraphicFramePr>
                                   <a:graphicFrameLocks xmlns:a="http://schemas.openxmlformats.org/drawingml/2006/main" noChangeAspect="1"/>
                                 </wp:cNvGraphicFramePr>
@@ -25201,7 +25260,7 @@
                                   </pic:cNvPicPr>
                                 </pic:nvPicPr>
                                 <pic:blipFill>
-                                  <a:blip r:embed="rId1" cstate="print">
+                                  <a:blip r:embed="rId2" cstate="print">
                                     <a:extLst>
                                       <a:ext uri="{28A0092B-C50C-407E-A947-70E740481C1C}">
                                         <a14:useLocalDpi xmlns:a14="http://schemas.microsoft.com/office/drawing/2010/main" val="0"/>
@@ -28043,7 +28102,7 @@
 </file>
 
 <file path=customXml/itemProps2.xml><?xml version="1.0" encoding="utf-8"?>
-<ds:datastoreItem xmlns:ds="http://schemas.openxmlformats.org/officeDocument/2006/customXml" ds:itemID="{AA63C4A2-4C13-4362-85DC-A9EC15E818FA}">
+<ds:datastoreItem xmlns:ds="http://schemas.openxmlformats.org/officeDocument/2006/customXml" ds:itemID="{661DCECC-5AF1-4F0A-ADF5-8261DE548642}">
   <ds:schemaRefs>
     <ds:schemaRef ds:uri="http://schemas.openxmlformats.org/officeDocument/2006/bibliography"/>
   </ds:schemaRefs>

</xml_diff>